<commit_message>
Updates for journal entries.  Commit prior to changing user login
</commit_message>
<xml_diff>
--- a/src/main/resources/PayStatement_Template.docx
+++ b/src/main/resources/PayStatement_Template.docx
@@ -416,24 +416,14 @@
             <w:pPr>
               <w:jc w:val="right"/>
             </w:pPr>
-            <w:r>
-              <w:fldChar w:fldCharType="begin"/>
-            </w:r>
-            <w:r>
-              <w:instrText xml:space="preserve"> MERGEFIELD  $driverPayoutWeek.getTaskCount()  \* MERGEFORMAT </w:instrText>
-            </w:r>
-            <w:r>
-              <w:fldChar w:fldCharType="separate"/>
-            </w:r>
-            <w:r>
-              <w:rPr>
-                <w:noProof/>
-              </w:rPr>
-              <w:t>«$driverPayoutWeek.getTaskCount()»</w:t>
-            </w:r>
-            <w:r>
-              <w:fldChar w:fldCharType="end"/>
-            </w:r>
+            <w:fldSimple w:instr=" MERGEFIELD  $driverPayoutWeek.getTaskCount()  \* MERGEFORMAT ">
+              <w:r>
+                <w:rPr>
+                  <w:noProof/>
+                </w:rPr>
+                <w:t>«$driverPayoutWeek.getTaskCount()»</w:t>
+              </w:r>
+            </w:fldSimple>
           </w:p>
         </w:tc>
         <w:tc>
@@ -444,24 +434,14 @@
             <w:pPr>
               <w:jc w:val="right"/>
             </w:pPr>
-            <w:r>
-              <w:fldChar w:fldCharType="begin"/>
-            </w:r>
-            <w:r>
-              <w:instrText xml:space="preserve"> MERGEFIELD  $driverPayoutWeek.getDriverPayFmt() </w:instrText>
-            </w:r>
-            <w:r>
-              <w:fldChar w:fldCharType="separate"/>
-            </w:r>
-            <w:r>
-              <w:rPr>
-                <w:noProof/>
-              </w:rPr>
-              <w:t>«$driverPayoutWeek.getDriverPayFmt()»</w:t>
-            </w:r>
-            <w:r>
-              <w:fldChar w:fldCharType="end"/>
-            </w:r>
+            <w:fldSimple w:instr=" MERGEFIELD  $driverPayoutWeek.getDriverPayFmt() ">
+              <w:r>
+                <w:rPr>
+                  <w:noProof/>
+                </w:rPr>
+                <w:t>«$driverPayoutWeek.getDriverPayFmt()»</w:t>
+              </w:r>
+            </w:fldSimple>
           </w:p>
         </w:tc>
         <w:tc>
@@ -472,24 +452,14 @@
             <w:pPr>
               <w:jc w:val="right"/>
             </w:pPr>
-            <w:r>
-              <w:fldChar w:fldCharType="begin"/>
-            </w:r>
-            <w:r>
-              <w:instrText xml:space="preserve"> MERGEFIELD  $driverPayoutWeek.getTipFmt()  \* MERGEFORMAT </w:instrText>
-            </w:r>
-            <w:r>
-              <w:fldChar w:fldCharType="separate"/>
-            </w:r>
-            <w:r>
-              <w:rPr>
-                <w:noProof/>
-              </w:rPr>
-              <w:t>«$driverPayoutWeek.getTipFmt()»</w:t>
-            </w:r>
-            <w:r>
-              <w:fldChar w:fldCharType="end"/>
-            </w:r>
+            <w:fldSimple w:instr=" MERGEFIELD  $driverPayoutWeek.getTipFmt()  \* MERGEFORMAT ">
+              <w:r>
+                <w:rPr>
+                  <w:noProof/>
+                </w:rPr>
+                <w:t>«$driverPayoutWeek.getTipFmt()»</w:t>
+              </w:r>
+            </w:fldSimple>
           </w:p>
         </w:tc>
         <w:tc>
@@ -500,24 +470,14 @@
             <w:pPr>
               <w:jc w:val="right"/>
             </w:pPr>
-            <w:r>
-              <w:fldChar w:fldCharType="begin"/>
-            </w:r>
-            <w:r>
-              <w:instrText xml:space="preserve"> MERGEFIELD  $driverPayoutWeek.getDriverIncomeFmt()  \* MERGEFORMAT </w:instrText>
-            </w:r>
-            <w:r>
-              <w:fldChar w:fldCharType="separate"/>
-            </w:r>
-            <w:r>
-              <w:rPr>
-                <w:noProof/>
-              </w:rPr>
-              <w:t>«$driverPayoutWeek.getDriverIncomeFmt()»</w:t>
-            </w:r>
-            <w:r>
-              <w:fldChar w:fldCharType="end"/>
-            </w:r>
+            <w:fldSimple w:instr=" MERGEFIELD  $driverPayoutWeek.getDriverIncomeFmt()  \* MERGEFORMAT ">
+              <w:r>
+                <w:rPr>
+                  <w:noProof/>
+                </w:rPr>
+                <w:t>«$driverPayoutWeek.getDriverIncomeFmt()»</w:t>
+              </w:r>
+            </w:fldSimple>
           </w:p>
         </w:tc>
         <w:tc>
@@ -528,24 +488,14 @@
             <w:pPr>
               <w:jc w:val="right"/>
             </w:pPr>
-            <w:r>
-              <w:fldChar w:fldCharType="begin"/>
-            </w:r>
-            <w:r>
-              <w:instrText xml:space="preserve"> MERGEFIELD  $driverPayoutWeek.getDriverCashFmt()  \* MERGEFORMAT </w:instrText>
-            </w:r>
-            <w:r>
-              <w:fldChar w:fldCharType="separate"/>
-            </w:r>
-            <w:r>
-              <w:rPr>
-                <w:noProof/>
-              </w:rPr>
-              <w:t>«$driverPayoutWeek.getDriverCashFmt()»</w:t>
-            </w:r>
-            <w:r>
-              <w:fldChar w:fldCharType="end"/>
-            </w:r>
+            <w:fldSimple w:instr=" MERGEFIELD  $driverPayoutWeek.getDriverCashFmt()  \* MERGEFORMAT ">
+              <w:r>
+                <w:rPr>
+                  <w:noProof/>
+                </w:rPr>
+                <w:t>«$driverPayoutWeek.getDriverCashFmt()»</w:t>
+              </w:r>
+            </w:fldSimple>
           </w:p>
         </w:tc>
         <w:tc>
@@ -556,24 +506,14 @@
             <w:pPr>
               <w:jc w:val="right"/>
             </w:pPr>
-            <w:r>
-              <w:fldChar w:fldCharType="begin"/>
-            </w:r>
-            <w:r>
-              <w:instrText xml:space="preserve"> MERGEFIELD  $driverPayoutWeek.getDriverAdjustmentFmt()  \* MERGEFORMAT </w:instrText>
-            </w:r>
-            <w:r>
-              <w:fldChar w:fldCharType="separate"/>
-            </w:r>
-            <w:r>
-              <w:rPr>
-                <w:noProof/>
-              </w:rPr>
-              <w:t>«$driverPayoutWeek.getDriverAdjustmentFmt»</w:t>
-            </w:r>
-            <w:r>
-              <w:fldChar w:fldCharType="end"/>
-            </w:r>
+            <w:fldSimple w:instr=" MERGEFIELD  $driverPayoutWeek.getDriverAdjustmentFmt()  \* MERGEFORMAT ">
+              <w:r>
+                <w:rPr>
+                  <w:noProof/>
+                </w:rPr>
+                <w:t>«$driverPayoutWeek.getDriverAdjustmentFmt»</w:t>
+              </w:r>
+            </w:fldSimple>
           </w:p>
         </w:tc>
         <w:tc>
@@ -584,39 +524,40 @@
             <w:pPr>
               <w:jc w:val="right"/>
             </w:pPr>
-            <w:r>
-              <w:fldChar w:fldCharType="begin"/>
-            </w:r>
-            <w:r>
-              <w:instrText xml:space="preserve"> MERGEFIELD  $driverPayoutWeek.getDriverPayoutFmt()  \* MERGEFORMAT </w:instrText>
-            </w:r>
-            <w:r>
-              <w:fldChar w:fldCharType="separate"/>
-            </w:r>
-            <w:r>
-              <w:rPr>
-                <w:noProof/>
-              </w:rPr>
-              <w:t>«$driverPayoutWeek.getDriverPayoutFmt()»</w:t>
-            </w:r>
-            <w:r>
-              <w:fldChar w:fldCharType="end"/>
-            </w:r>
+            <w:fldSimple w:instr=" MERGEFIELD  $driverPayoutWeek.getDriverPayoutFmt()  \* MERGEFORMAT ">
+              <w:r>
+                <w:rPr>
+                  <w:noProof/>
+                </w:rPr>
+                <w:t>«$driverPayoutWeek.getDriverPayoutFmt()»</w:t>
+              </w:r>
+            </w:fldSimple>
           </w:p>
         </w:tc>
       </w:tr>
     </w:tbl>
     <w:p>
       <w:pPr>
+        <w:keepLines/>
+        <w:widowControl w:val="0"/>
         <w:spacing w:after="0"/>
         <w:rPr>
           <w:sz w:val="16"/>
           <w:szCs w:val="16"/>
         </w:rPr>
       </w:pPr>
+      <w:r>
+        <w:rPr>
+          <w:sz w:val="16"/>
+          <w:szCs w:val="16"/>
+        </w:rPr>
+        <w:t>* Income = Delivery pay + Tips</w:t>
+      </w:r>
     </w:p>
     <w:p>
       <w:pPr>
+        <w:keepLines/>
+        <w:widowControl w:val="0"/>
         <w:spacing w:after="0"/>
         <w:rPr>
           <w:sz w:val="16"/>
@@ -628,27 +569,13 @@
           <w:sz w:val="16"/>
           <w:szCs w:val="16"/>
         </w:rPr>
-        <w:t>* Income = Delivery pay + Tips</w:t>
+        <w:t>* Total payout = Income less Cash collected plus Adjustment (if any)</w:t>
       </w:r>
     </w:p>
     <w:p>
       <w:pPr>
-        <w:spacing w:after="0"/>
-        <w:rPr>
-          <w:sz w:val="16"/>
-          <w:szCs w:val="16"/>
-        </w:rPr>
-      </w:pPr>
-      <w:r>
-        <w:rPr>
-          <w:sz w:val="16"/>
-          <w:szCs w:val="16"/>
-        </w:rPr>
-        <w:t>* Total payout = Income less Cash collected plus Adjustment (if any)</w:t>
-      </w:r>
-    </w:p>
-    <w:p>
-      <w:pPr>
+        <w:keepLines/>
+        <w:widowControl w:val="0"/>
         <w:spacing w:after="0"/>
         <w:rPr>
           <w:sz w:val="16"/>

</xml_diff>